<commit_message>
update queries 1&2&3 code and add artefact b final reports queries 2&3 pre revised
</commit_message>
<xml_diff>
--- a/PARTE 3 - OO, PLANOS DE CONSULTAS E DESEMPENHO DE CONSULTAS/b - Explain/b_relatorio_query_2.docx
+++ b/PARTE 3 - OO, PLANOS DE CONSULTAS E DESEMPENHO DE CONSULTAS/b - Explain/b_relatorio_query_2.docx
@@ -2,6 +2,82 @@
 <file path=word/document.xml><?xml version="1.0" encoding="utf-8"?>
 <w:document xmlns:wpc="http://schemas.microsoft.com/office/word/2010/wordprocessingCanvas" xmlns:cx="http://schemas.microsoft.com/office/drawing/2014/chartex" xmlns:cx1="http://schemas.microsoft.com/office/drawing/2015/9/8/chartex" xmlns:cx2="http://schemas.microsoft.com/office/drawing/2015/10/21/chartex" xmlns:cx3="http://schemas.microsoft.com/office/drawing/2016/5/9/chartex" xmlns:cx4="http://schemas.microsoft.com/office/drawing/2016/5/10/chartex" xmlns:cx5="http://schemas.microsoft.com/office/drawing/2016/5/11/chartex" xmlns:cx6="http://schemas.microsoft.com/office/drawing/2016/5/12/chartex" xmlns:cx7="http://schemas.microsoft.com/office/drawing/2016/5/13/chartex" xmlns:cx8="http://schemas.microsoft.com/office/drawing/2016/5/14/chartex" xmlns:mc="http://schemas.openxmlformats.org/markup-compatibility/2006" xmlns:aink="http://schemas.microsoft.com/office/drawing/2016/ink" xmlns:am3d="http://schemas.microsoft.com/office/drawing/2017/model3d" xmlns:o="urn:schemas-microsoft-com:office:office" xmlns:r="http://schemas.openxmlformats.org/officeDocument/2006/relationships" xmlns:m="http://schemas.openxmlformats.org/officeDocument/2006/math" xmlns:v="urn:schemas-microsoft-com:vml" xmlns:wp14="http://schemas.microsoft.com/office/word/2010/wordprocessingDrawing" xmlns:wp="http://schemas.openxmlformats.org/drawingml/2006/wordprocessingDrawing" xmlns:w10="urn:schemas-microsoft-com:office:word" xmlns:w="http://schemas.openxmlformats.org/wordprocessingml/2006/main" xmlns:w14="http://schemas.microsoft.com/office/word/2010/wordml" xmlns:w15="http://schemas.microsoft.com/office/word/2012/wordml" xmlns:w16cex="http://schemas.microsoft.com/office/word/2018/wordml/cex" xmlns:w16cid="http://schemas.microsoft.com/office/word/2016/wordml/cid" xmlns:w16="http://schemas.microsoft.com/office/word/2018/wordml" xmlns:w16se="http://schemas.microsoft.com/office/word/2015/wordml/symex" xmlns:wpg="http://schemas.microsoft.com/office/word/2010/wordprocessingGroup" xmlns:wpi="http://schemas.microsoft.com/office/word/2010/wordprocessingInk" xmlns:wne="http://schemas.microsoft.com/office/word/2006/wordml" xmlns:wps="http://schemas.microsoft.com/office/word/2010/wordprocessingShape" mc:Ignorable="w14 w15 w16se w16cid w16 w16cex wp14">
   <w:body>
+    <w:p>
+      <w:pPr>
+        <w:jc w:val="center"/>
+        <w:rPr>
+          <w:b/>
+          <w:bCs/>
+        </w:rPr>
+      </w:pPr>
+      <w:r>
+        <w:rPr>
+          <w:b/>
+          <w:bCs/>
+        </w:rPr>
+        <w:t>C</w:t>
+      </w:r>
+      <w:r>
+        <w:rPr>
+          <w:b/>
+          <w:bCs/>
+        </w:rPr>
+        <w:t xml:space="preserve">omando EXPLAIN </w:t>
+      </w:r>
+      <w:r>
+        <w:rPr>
+          <w:b/>
+          <w:bCs/>
+          <w:color w:val="FF0000"/>
+        </w:rPr>
+        <w:t xml:space="preserve">sem </w:t>
+      </w:r>
+      <w:r>
+        <w:rPr>
+          <w:b/>
+          <w:bCs/>
+        </w:rPr>
+        <w:t xml:space="preserve">alteração no modelo e </w:t>
+      </w:r>
+      <w:r>
+        <w:rPr>
+          <w:b/>
+          <w:bCs/>
+          <w:color w:val="FF0000"/>
+        </w:rPr>
+        <w:t>sem melhoria</w:t>
+      </w:r>
+      <w:r>
+        <w:rPr>
+          <w:b/>
+          <w:bCs/>
+        </w:rPr>
+        <w:t xml:space="preserve"> na </w:t>
+      </w:r>
+      <w:r>
+        <w:rPr>
+          <w:b/>
+          <w:bCs/>
+        </w:rPr>
+        <w:t>QUERY</w:t>
+      </w:r>
+      <w:r>
+        <w:rPr>
+          <w:b/>
+          <w:bCs/>
+        </w:rPr>
+        <w:t xml:space="preserve"> 2</w:t>
+      </w:r>
+    </w:p>
+    <w:p>
+      <w:pPr>
+        <w:jc w:val="center"/>
+        <w:rPr>
+          <w:b/>
+          <w:bCs/>
+        </w:rPr>
+      </w:pPr>
+    </w:p>
     <w:p>
       <w:pPr>
         <w:jc w:val="center"/>
@@ -64,6 +140,8 @@
         <w:jc w:val="center"/>
         <w:rPr>
           <w:rFonts w:asciiTheme="majorHAnsi" w:hAnsiTheme="majorHAnsi" w:cstheme="majorHAnsi"/>
+          <w:b/>
+          <w:bCs/>
           <w:sz w:val="20"/>
           <w:szCs w:val="20"/>
         </w:rPr>
@@ -71,33 +149,17 @@
       <w:r>
         <w:rPr>
           <w:rFonts w:asciiTheme="majorHAnsi" w:hAnsiTheme="majorHAnsi" w:cstheme="majorHAnsi"/>
+          <w:b/>
+          <w:bCs/>
           <w:sz w:val="20"/>
           <w:szCs w:val="20"/>
         </w:rPr>
         <w:t>Consulta executada com o comando EXPLAIN</w:t>
       </w:r>
-    </w:p>
-    <w:p>
-      <w:pPr>
-        <w:jc w:val="center"/>
+      <w:r>
         <w:rPr>
           <w:rFonts w:asciiTheme="majorHAnsi" w:hAnsiTheme="majorHAnsi" w:cstheme="majorHAnsi"/>
-          <w:sz w:val="20"/>
-          <w:szCs w:val="20"/>
-        </w:rPr>
-      </w:pPr>
-    </w:p>
-    <w:p>
-      <w:pPr>
-        <w:jc w:val="center"/>
-        <w:rPr>
-          <w:b/>
-          <w:bCs/>
-        </w:rPr>
-      </w:pPr>
-      <w:r>
-        <w:rPr>
-          <w:rFonts w:asciiTheme="majorHAnsi" w:hAnsiTheme="majorHAnsi" w:cstheme="majorHAnsi"/>
+          <w:noProof/>
           <w:sz w:val="20"/>
           <w:szCs w:val="20"/>
         </w:rPr>
@@ -151,49 +213,6 @@
           </wp:anchor>
         </w:drawing>
       </w:r>
-      <w:r>
-        <w:rPr>
-          <w:b/>
-          <w:bCs/>
-        </w:rPr>
-        <w:t xml:space="preserve">Comando EXPLAIN </w:t>
-      </w:r>
-      <w:r>
-        <w:rPr>
-          <w:b/>
-          <w:bCs/>
-          <w:color w:val="FF0000"/>
-        </w:rPr>
-        <w:t xml:space="preserve">sem </w:t>
-      </w:r>
-      <w:r>
-        <w:rPr>
-          <w:b/>
-          <w:bCs/>
-        </w:rPr>
-        <w:t xml:space="preserve">alteração no modelo e </w:t>
-      </w:r>
-      <w:r>
-        <w:rPr>
-          <w:b/>
-          <w:bCs/>
-        </w:rPr>
-        <w:t xml:space="preserve">sem melhoria na </w:t>
-      </w:r>
-      <w:r>
-        <w:rPr>
-          <w:b/>
-          <w:bCs/>
-        </w:rPr>
-        <w:t>QUERY</w:t>
-      </w:r>
-      <w:r>
-        <w:rPr>
-          <w:b/>
-          <w:bCs/>
-        </w:rPr>
-        <w:t xml:space="preserve"> 2</w:t>
-      </w:r>
     </w:p>
     <w:p>
       <w:pPr>
@@ -216,6 +235,7 @@
         <w:rPr>
           <w:b/>
           <w:bCs/>
+          <w:noProof/>
         </w:rPr>
         <w:drawing>
           <wp:anchor distT="0" distB="0" distL="114300" distR="114300" simplePos="0" relativeHeight="251659264" behindDoc="0" locked="0" layoutInCell="1" allowOverlap="1" wp14:anchorId="6C25AEDB" wp14:editId="6CE727F2">
@@ -352,18 +372,12 @@
       <w:r>
         <w:rPr>
           <w:rFonts w:asciiTheme="majorHAnsi" w:hAnsiTheme="majorHAnsi" w:cstheme="majorHAnsi"/>
+          <w:b/>
+          <w:bCs/>
           <w:sz w:val="20"/>
           <w:szCs w:val="20"/>
         </w:rPr>
-        <w:t>Plano de consulta</w:t>
-      </w:r>
-      <w:r>
-        <w:rPr>
-          <w:rFonts w:asciiTheme="majorHAnsi" w:hAnsiTheme="majorHAnsi" w:cstheme="majorHAnsi"/>
-          <w:sz w:val="20"/>
-          <w:szCs w:val="20"/>
-        </w:rPr>
-        <w:t xml:space="preserve"> executada com o comando EXPLAIN</w:t>
+        <w:t>Plano de consulta executada com o comando EXPLAIN</w:t>
       </w:r>
     </w:p>
     <w:p>
@@ -386,6 +400,7 @@
         <w:rPr>
           <w:b/>
           <w:bCs/>
+          <w:noProof/>
         </w:rPr>
         <w:drawing>
           <wp:inline distT="0" distB="0" distL="0" distR="0" wp14:anchorId="49191796" wp14:editId="3E9312AD">
@@ -429,6 +444,8 @@
         <w:jc w:val="center"/>
         <w:rPr>
           <w:rFonts w:asciiTheme="majorHAnsi" w:hAnsiTheme="majorHAnsi" w:cstheme="majorHAnsi"/>
+          <w:b/>
+          <w:bCs/>
           <w:sz w:val="20"/>
           <w:szCs w:val="20"/>
         </w:rPr>
@@ -436,150 +453,182 @@
       <w:r>
         <w:rPr>
           <w:rFonts w:asciiTheme="majorHAnsi" w:hAnsiTheme="majorHAnsi" w:cstheme="majorHAnsi"/>
+          <w:b/>
+          <w:bCs/>
           <w:sz w:val="20"/>
           <w:szCs w:val="20"/>
         </w:rPr>
-        <w:t>Árvore de consulta</w:t>
-      </w:r>
-      <w:r>
+        <w:t>Árvore de consulta executada com o comando EXPLAIN</w:t>
+      </w:r>
+    </w:p>
+    <w:p>
+      <w:pPr>
+        <w:jc w:val="center"/>
         <w:rPr>
           <w:rFonts w:asciiTheme="majorHAnsi" w:hAnsiTheme="majorHAnsi" w:cstheme="majorHAnsi"/>
+          <w:b/>
+          <w:bCs/>
           <w:sz w:val="20"/>
           <w:szCs w:val="20"/>
         </w:rPr>
-        <w:t xml:space="preserve"> executada com o comando EXPLAIN</w:t>
-      </w:r>
-    </w:p>
-    <w:p/>
-    <w:p>
-      <w:pPr>
-        <w:jc w:val="both"/>
-      </w:pPr>
-      <w:r>
-        <w:t xml:space="preserve">O plano de execução acima foi aplicado na consulta que seleciona a média salarial dos gestores </w:t>
-      </w:r>
-      <w:r>
-        <w:t>apresentando função de agregação através da cl</w:t>
-      </w:r>
-      <w:r>
-        <w:t>á</w:t>
-      </w:r>
-      <w:r>
-        <w:t xml:space="preserve">usula </w:t>
-      </w:r>
-      <w:r>
-        <w:t>“WHERE”</w:t>
-      </w:r>
-      <w:r>
-        <w:t>.  Faz uma busca sequencial (</w:t>
-      </w:r>
-      <w:r>
-        <w:t>“</w:t>
-      </w:r>
-      <w:r>
-        <w:t>seq scan</w:t>
-      </w:r>
-      <w:r>
-        <w:t>”</w:t>
-      </w:r>
-      <w:r>
-        <w:t>) varrendo as tabelas</w:t>
-      </w:r>
-      <w:r>
-        <w:t xml:space="preserve"> “E</w:t>
-      </w:r>
-      <w:r>
-        <w:t>mployee</w:t>
-      </w:r>
-      <w:r>
-        <w:t>”</w:t>
-      </w:r>
-      <w:r>
-        <w:t xml:space="preserve"> e </w:t>
-      </w:r>
-      <w:r>
-        <w:t>“M</w:t>
-      </w:r>
-      <w:r>
-        <w:t>anager</w:t>
-      </w:r>
-      <w:r>
-        <w:t>”</w:t>
-      </w:r>
-      <w:r>
-        <w:t xml:space="preserve">. Se formos comparar com uma consulta que não tenha </w:t>
-      </w:r>
-      <w:r>
-        <w:t>a cláusula</w:t>
-      </w:r>
-      <w:r>
-        <w:t xml:space="preserve"> </w:t>
-      </w:r>
-      <w:r>
-        <w:t>“WHERE”</w:t>
-      </w:r>
-      <w:r>
-        <w:t xml:space="preserve"> esse processo seria mais custoso, o que não acontece nest</w:t>
-      </w:r>
-      <w:r>
-        <w:t xml:space="preserve">e caso já </w:t>
-      </w:r>
-      <w:r>
-        <w:t>que apresenta tal clausula torna</w:t>
-      </w:r>
-      <w:r>
-        <w:t>ndo-se, assim,</w:t>
-      </w:r>
-      <w:r>
-        <w:t xml:space="preserve"> </w:t>
-      </w:r>
-      <w:r>
-        <w:t>um</w:t>
-      </w:r>
-      <w:r>
-        <w:t xml:space="preserve">a </w:t>
-      </w:r>
-      <w:r>
-        <w:t>consulta mais seletiva e por consequência</w:t>
-      </w:r>
-      <w:r>
-        <w:t xml:space="preserve"> o processo se torna mais </w:t>
-      </w:r>
-      <w:r>
-        <w:t>“barato” (menos custoso)</w:t>
-      </w:r>
-      <w:r>
-        <w:t xml:space="preserve">. </w:t>
-      </w:r>
+      </w:pPr>
     </w:p>
     <w:p>
       <w:pPr>
         <w:jc w:val="center"/>
         <w:rPr>
-          <w:b/>
-          <w:bCs/>
-        </w:rPr>
-      </w:pPr>
-      <w:r>
-        <w:rPr>
           <w:rFonts w:asciiTheme="majorHAnsi" w:hAnsiTheme="majorHAnsi" w:cstheme="majorHAnsi"/>
+          <w:b/>
+          <w:bCs/>
           <w:sz w:val="20"/>
           <w:szCs w:val="20"/>
         </w:rPr>
+      </w:pPr>
+    </w:p>
+    <w:p>
+      <w:pPr>
+        <w:jc w:val="center"/>
+        <w:rPr>
+          <w:rFonts w:asciiTheme="majorHAnsi" w:hAnsiTheme="majorHAnsi" w:cstheme="majorHAnsi"/>
+          <w:b/>
+          <w:bCs/>
+          <w:sz w:val="20"/>
+          <w:szCs w:val="20"/>
+        </w:rPr>
+      </w:pPr>
+    </w:p>
+    <w:p>
+      <w:pPr>
+        <w:jc w:val="center"/>
+        <w:rPr>
+          <w:rFonts w:asciiTheme="majorHAnsi" w:hAnsiTheme="majorHAnsi" w:cstheme="majorHAnsi"/>
+          <w:b/>
+          <w:bCs/>
+          <w:sz w:val="20"/>
+          <w:szCs w:val="20"/>
+        </w:rPr>
+      </w:pPr>
+    </w:p>
+    <w:p>
+      <w:pPr>
+        <w:jc w:val="center"/>
+        <w:rPr>
+          <w:rFonts w:asciiTheme="majorHAnsi" w:hAnsiTheme="majorHAnsi" w:cstheme="majorHAnsi"/>
+          <w:b/>
+          <w:bCs/>
+          <w:sz w:val="20"/>
+          <w:szCs w:val="20"/>
+        </w:rPr>
+      </w:pPr>
+    </w:p>
+    <w:p>
+      <w:pPr>
+        <w:jc w:val="center"/>
+        <w:rPr>
+          <w:rFonts w:asciiTheme="majorHAnsi" w:hAnsiTheme="majorHAnsi" w:cstheme="majorHAnsi"/>
+          <w:b/>
+          <w:bCs/>
+          <w:sz w:val="20"/>
+          <w:szCs w:val="20"/>
+        </w:rPr>
+      </w:pPr>
+    </w:p>
+    <w:p>
+      <w:pPr>
+        <w:jc w:val="center"/>
+        <w:rPr>
+          <w:b/>
+          <w:bCs/>
+        </w:rPr>
+      </w:pPr>
+      <w:r>
+        <w:rPr>
+          <w:b/>
+          <w:bCs/>
+        </w:rPr>
         <w:lastRenderedPageBreak/>
+        <w:t xml:space="preserve">Comando EXPLAIN </w:t>
+      </w:r>
+      <w:r>
+        <w:rPr>
+          <w:b/>
+          <w:bCs/>
+          <w:color w:val="FF0000"/>
+        </w:rPr>
+        <w:t xml:space="preserve">com </w:t>
+      </w:r>
+      <w:r>
+        <w:rPr>
+          <w:b/>
+          <w:bCs/>
+        </w:rPr>
+        <w:t xml:space="preserve">alteração no modelo e </w:t>
+      </w:r>
+      <w:r>
+        <w:rPr>
+          <w:b/>
+          <w:bCs/>
+          <w:color w:val="FF0000"/>
+        </w:rPr>
+        <w:t xml:space="preserve">sem melhoria </w:t>
+      </w:r>
+      <w:r>
+        <w:rPr>
+          <w:b/>
+          <w:bCs/>
+        </w:rPr>
+        <w:t xml:space="preserve">na </w:t>
+      </w:r>
+      <w:r>
+        <w:rPr>
+          <w:b/>
+          <w:bCs/>
+        </w:rPr>
+        <w:t>QUERY</w:t>
+      </w:r>
+      <w:r>
+        <w:rPr>
+          <w:b/>
+          <w:bCs/>
+        </w:rPr>
+        <w:t xml:space="preserve"> </w:t>
+      </w:r>
+      <w:r>
+        <w:rPr>
+          <w:b/>
+          <w:bCs/>
+        </w:rPr>
+        <w:t>2</w:t>
+      </w:r>
+    </w:p>
+    <w:p>
+      <w:pPr>
+        <w:jc w:val="center"/>
+        <w:rPr>
+          <w:b/>
+          <w:bCs/>
+        </w:rPr>
+      </w:pPr>
+    </w:p>
+    <w:p/>
+    <w:p>
+      <w:pPr>
+        <w:jc w:val="center"/>
+        <w:rPr>
+          <w:b/>
+          <w:bCs/>
+        </w:rPr>
+      </w:pPr>
+      <w:r>
+        <w:rPr>
+          <w:b/>
+          <w:bCs/>
+        </w:rPr>
         <w:drawing>
-          <wp:anchor distT="0" distB="0" distL="114300" distR="114300" simplePos="0" relativeHeight="251663360" behindDoc="0" locked="0" layoutInCell="1" allowOverlap="1" wp14:anchorId="77AD8292" wp14:editId="567718C5">
-            <wp:simplePos x="0" y="0"/>
-            <wp:positionH relativeFrom="column">
-              <wp:posOffset>-1048385</wp:posOffset>
-            </wp:positionH>
-            <wp:positionV relativeFrom="paragraph">
-              <wp:posOffset>249555</wp:posOffset>
-            </wp:positionV>
-            <wp:extent cx="2997354" cy="1778091"/>
+          <wp:inline distT="0" distB="0" distL="0" distR="0" wp14:anchorId="1808B074" wp14:editId="0800547B">
+            <wp:extent cx="5131064" cy="1606633"/>
             <wp:effectExtent l="0" t="0" r="0" b="0"/>
-            <wp:wrapSquare wrapText="bothSides"/>
-            <wp:docPr id="7" name="Imagem 7"/>
+            <wp:docPr id="3" name="Imagem 3"/>
             <wp:cNvGraphicFramePr>
               <a:graphicFrameLocks xmlns:a="http://schemas.openxmlformats.org/drawingml/2006/main" noChangeAspect="1"/>
             </wp:cNvGraphicFramePr>
@@ -591,7 +640,87 @@
                     <pic:cNvPicPr/>
                   </pic:nvPicPr>
                   <pic:blipFill>
-                    <a:blip r:embed="rId7">
+                    <a:blip r:embed="rId10"/>
+                    <a:stretch>
+                      <a:fillRect/>
+                    </a:stretch>
+                  </pic:blipFill>
+                  <pic:spPr>
+                    <a:xfrm>
+                      <a:off x="0" y="0"/>
+                      <a:ext cx="5131064" cy="1606633"/>
+                    </a:xfrm>
+                    <a:prstGeom prst="rect">
+                      <a:avLst/>
+                    </a:prstGeom>
+                  </pic:spPr>
+                </pic:pic>
+              </a:graphicData>
+            </a:graphic>
+          </wp:inline>
+        </w:drawing>
+      </w:r>
+    </w:p>
+    <w:p>
+      <w:pPr>
+        <w:jc w:val="center"/>
+        <w:rPr>
+          <w:rFonts w:asciiTheme="majorHAnsi" w:hAnsiTheme="majorHAnsi" w:cstheme="majorHAnsi"/>
+          <w:b/>
+          <w:bCs/>
+          <w:sz w:val="20"/>
+          <w:szCs w:val="20"/>
+        </w:rPr>
+      </w:pPr>
+      <w:r>
+        <w:rPr>
+          <w:rFonts w:asciiTheme="majorHAnsi" w:hAnsiTheme="majorHAnsi" w:cstheme="majorHAnsi"/>
+          <w:b/>
+          <w:bCs/>
+          <w:sz w:val="20"/>
+          <w:szCs w:val="20"/>
+        </w:rPr>
+        <w:t>Consulta alterada e executada com o comando EXPLAIN</w:t>
+      </w:r>
+    </w:p>
+    <w:p>
+      <w:pPr>
+        <w:jc w:val="center"/>
+        <w:rPr>
+          <w:b/>
+          <w:bCs/>
+        </w:rPr>
+      </w:pPr>
+      <w:r>
+        <w:rPr>
+          <w:b/>
+          <w:bCs/>
+        </w:rPr>
+        <w:drawing>
+          <wp:anchor distT="0" distB="0" distL="114300" distR="114300" simplePos="0" relativeHeight="251663360" behindDoc="0" locked="0" layoutInCell="1" allowOverlap="1" wp14:anchorId="00E492E9" wp14:editId="41FE0E99">
+            <wp:simplePos x="0" y="0"/>
+            <wp:positionH relativeFrom="page">
+              <wp:posOffset>3877310</wp:posOffset>
+            </wp:positionH>
+            <wp:positionV relativeFrom="paragraph">
+              <wp:posOffset>259715</wp:posOffset>
+            </wp:positionV>
+            <wp:extent cx="2635250" cy="3799205"/>
+            <wp:effectExtent l="152400" t="152400" r="355600" b="353695"/>
+            <wp:wrapSquare wrapText="bothSides"/>
+            <wp:docPr id="6" name="Imagem 6"/>
+            <wp:cNvGraphicFramePr>
+              <a:graphicFrameLocks xmlns:a="http://schemas.openxmlformats.org/drawingml/2006/main" noChangeAspect="1"/>
+            </wp:cNvGraphicFramePr>
+            <a:graphic xmlns:a="http://schemas.openxmlformats.org/drawingml/2006/main">
+              <a:graphicData uri="http://schemas.openxmlformats.org/drawingml/2006/picture">
+                <pic:pic xmlns:pic="http://schemas.openxmlformats.org/drawingml/2006/picture">
+                  <pic:nvPicPr>
+                    <pic:cNvPr id="1" name=""/>
+                    <pic:cNvPicPr/>
+                  </pic:nvPicPr>
+                  <pic:blipFill>
+                    <a:blip r:embed="rId11">
                       <a:extLst>
                         <a:ext uri="{28A0092B-C50C-407E-A947-70E740481C1C}">
                           <a14:useLocalDpi xmlns:a14="http://schemas.microsoft.com/office/drawing/2010/main" val="0"/>
@@ -605,7 +734,259 @@
                   <pic:spPr>
                     <a:xfrm>
                       <a:off x="0" y="0"/>
-                      <a:ext cx="2997354" cy="1778091"/>
+                      <a:ext cx="2635250" cy="3799205"/>
+                    </a:xfrm>
+                    <a:prstGeom prst="rect">
+                      <a:avLst/>
+                    </a:prstGeom>
+                    <a:ln>
+                      <a:noFill/>
+                    </a:ln>
+                    <a:effectLst>
+                      <a:outerShdw blurRad="292100" dist="139700" dir="2700000" algn="tl" rotWithShape="0">
+                        <a:srgbClr val="333333">
+                          <a:alpha val="65000"/>
+                        </a:srgbClr>
+                      </a:outerShdw>
+                    </a:effectLst>
+                  </pic:spPr>
+                </pic:pic>
+              </a:graphicData>
+            </a:graphic>
+            <wp14:sizeRelH relativeFrom="margin">
+              <wp14:pctWidth>0</wp14:pctWidth>
+            </wp14:sizeRelH>
+            <wp14:sizeRelV relativeFrom="margin">
+              <wp14:pctHeight>0</wp14:pctHeight>
+            </wp14:sizeRelV>
+          </wp:anchor>
+        </w:drawing>
+      </w:r>
+    </w:p>
+    <w:p>
+      <w:pPr>
+        <w:jc w:val="both"/>
+      </w:pPr>
+      <w:r>
+        <w:rPr>
+          <w:b/>
+          <w:bCs/>
+          <w:noProof/>
+        </w:rPr>
+        <w:drawing>
+          <wp:anchor distT="0" distB="0" distL="114300" distR="114300" simplePos="0" relativeHeight="251662336" behindDoc="0" locked="0" layoutInCell="1" allowOverlap="1" wp14:anchorId="5D0F230B" wp14:editId="0C779D88">
+            <wp:simplePos x="0" y="0"/>
+            <wp:positionH relativeFrom="page">
+              <wp:posOffset>596900</wp:posOffset>
+            </wp:positionH>
+            <wp:positionV relativeFrom="paragraph">
+              <wp:posOffset>285115</wp:posOffset>
+            </wp:positionV>
+            <wp:extent cx="3460750" cy="2011045"/>
+            <wp:effectExtent l="133350" t="114300" r="139700" b="160655"/>
+            <wp:wrapSquare wrapText="bothSides"/>
+            <wp:docPr id="8" name="Imagem 8"/>
+            <wp:cNvGraphicFramePr>
+              <a:graphicFrameLocks xmlns:a="http://schemas.openxmlformats.org/drawingml/2006/main" noChangeAspect="1"/>
+            </wp:cNvGraphicFramePr>
+            <a:graphic xmlns:a="http://schemas.openxmlformats.org/drawingml/2006/main">
+              <a:graphicData uri="http://schemas.openxmlformats.org/drawingml/2006/picture">
+                <pic:pic xmlns:pic="http://schemas.openxmlformats.org/drawingml/2006/picture">
+                  <pic:nvPicPr>
+                    <pic:cNvPr id="1" name=""/>
+                    <pic:cNvPicPr/>
+                  </pic:nvPicPr>
+                  <pic:blipFill>
+                    <a:blip r:embed="rId8">
+                      <a:extLst>
+                        <a:ext uri="{28A0092B-C50C-407E-A947-70E740481C1C}">
+                          <a14:useLocalDpi xmlns:a14="http://schemas.microsoft.com/office/drawing/2010/main" val="0"/>
+                        </a:ext>
+                      </a:extLst>
+                    </a:blip>
+                    <a:stretch>
+                      <a:fillRect/>
+                    </a:stretch>
+                  </pic:blipFill>
+                  <pic:spPr>
+                    <a:xfrm>
+                      <a:off x="0" y="0"/>
+                      <a:ext cx="3460750" cy="2011045"/>
+                    </a:xfrm>
+                    <a:prstGeom prst="rect">
+                      <a:avLst/>
+                    </a:prstGeom>
+                    <a:solidFill>
+                      <a:srgbClr val="FFFFFF">
+                        <a:shade val="85000"/>
+                      </a:srgbClr>
+                    </a:solidFill>
+                    <a:ln w="88900" cap="sq">
+                      <a:solidFill>
+                        <a:srgbClr val="FFFFFF"/>
+                      </a:solidFill>
+                      <a:miter lim="800000"/>
+                    </a:ln>
+                    <a:effectLst>
+                      <a:outerShdw blurRad="55000" dist="18000" dir="5400000" algn="tl" rotWithShape="0">
+                        <a:srgbClr val="000000">
+                          <a:alpha val="40000"/>
+                        </a:srgbClr>
+                      </a:outerShdw>
+                    </a:effectLst>
+                    <a:scene3d>
+                      <a:camera prst="orthographicFront"/>
+                      <a:lightRig rig="twoPt" dir="t">
+                        <a:rot lat="0" lon="0" rev="7200000"/>
+                      </a:lightRig>
+                    </a:scene3d>
+                    <a:sp3d>
+                      <a:bevelT w="25400" h="19050"/>
+                      <a:contourClr>
+                        <a:srgbClr val="FFFFFF"/>
+                      </a:contourClr>
+                    </a:sp3d>
+                  </pic:spPr>
+                </pic:pic>
+              </a:graphicData>
+            </a:graphic>
+            <wp14:sizeRelH relativeFrom="margin">
+              <wp14:pctWidth>0</wp14:pctWidth>
+            </wp14:sizeRelH>
+            <wp14:sizeRelV relativeFrom="margin">
+              <wp14:pctHeight>0</wp14:pctHeight>
+            </wp14:sizeRelV>
+          </wp:anchor>
+        </w:drawing>
+      </w:r>
+    </w:p>
+    <w:p>
+      <w:pPr>
+        <w:jc w:val="both"/>
+      </w:pPr>
+    </w:p>
+    <w:p>
+      <w:pPr>
+        <w:jc w:val="both"/>
+      </w:pPr>
+    </w:p>
+    <w:p>
+      <w:pPr>
+        <w:jc w:val="both"/>
+      </w:pPr>
+    </w:p>
+    <w:p>
+      <w:pPr>
+        <w:jc w:val="both"/>
+      </w:pPr>
+    </w:p>
+    <w:p>
+      <w:pPr>
+        <w:jc w:val="both"/>
+      </w:pPr>
+    </w:p>
+    <w:p>
+      <w:pPr>
+        <w:jc w:val="both"/>
+      </w:pPr>
+    </w:p>
+    <w:p>
+      <w:pPr>
+        <w:jc w:val="center"/>
+        <w:rPr>
+          <w:rFonts w:asciiTheme="majorHAnsi" w:hAnsiTheme="majorHAnsi" w:cstheme="majorHAnsi"/>
+          <w:b/>
+          <w:bCs/>
+          <w:sz w:val="20"/>
+          <w:szCs w:val="20"/>
+        </w:rPr>
+      </w:pPr>
+      <w:r>
+        <w:rPr>
+          <w:rFonts w:asciiTheme="majorHAnsi" w:hAnsiTheme="majorHAnsi" w:cstheme="majorHAnsi"/>
+          <w:b/>
+          <w:bCs/>
+          <w:sz w:val="20"/>
+          <w:szCs w:val="20"/>
+        </w:rPr>
+        <w:t>Comparação entre os planos de consultas antes x depois da alteração do modelo</w:t>
+      </w:r>
+    </w:p>
+    <w:p>
+      <w:pPr>
+        <w:jc w:val="both"/>
+      </w:pPr>
+    </w:p>
+    <w:p>
+      <w:pPr>
+        <w:jc w:val="both"/>
+      </w:pPr>
+    </w:p>
+    <w:p>
+      <w:pPr>
+        <w:jc w:val="both"/>
+      </w:pPr>
+    </w:p>
+    <w:p>
+      <w:pPr>
+        <w:jc w:val="both"/>
+      </w:pPr>
+    </w:p>
+    <w:p>
+      <w:pPr>
+        <w:jc w:val="both"/>
+      </w:pPr>
+    </w:p>
+    <w:p>
+      <w:pPr>
+        <w:jc w:val="both"/>
+      </w:pPr>
+      <w:r>
+        <w:rPr>
+          <w:b/>
+          <w:bCs/>
+          <w:noProof/>
+        </w:rPr>
+        <w:lastRenderedPageBreak/>
+        <w:drawing>
+          <wp:anchor distT="0" distB="0" distL="114300" distR="114300" simplePos="0" relativeHeight="251665408" behindDoc="0" locked="0" layoutInCell="1" allowOverlap="1" wp14:anchorId="6ED680AB" wp14:editId="341970A5">
+            <wp:simplePos x="0" y="0"/>
+            <wp:positionH relativeFrom="page">
+              <wp:align>left</wp:align>
+            </wp:positionH>
+            <wp:positionV relativeFrom="paragraph">
+              <wp:posOffset>0</wp:posOffset>
+            </wp:positionV>
+            <wp:extent cx="5400040" cy="1779270"/>
+            <wp:effectExtent l="0" t="0" r="0" b="0"/>
+            <wp:wrapSquare wrapText="bothSides"/>
+            <wp:docPr id="10" name="Imagem 10"/>
+            <wp:cNvGraphicFramePr>
+              <a:graphicFrameLocks xmlns:a="http://schemas.openxmlformats.org/drawingml/2006/main" noChangeAspect="1"/>
+            </wp:cNvGraphicFramePr>
+            <a:graphic xmlns:a="http://schemas.openxmlformats.org/drawingml/2006/main">
+              <a:graphicData uri="http://schemas.openxmlformats.org/drawingml/2006/picture">
+                <pic:pic xmlns:pic="http://schemas.openxmlformats.org/drawingml/2006/picture">
+                  <pic:nvPicPr>
+                    <pic:cNvPr id="1" name=""/>
+                    <pic:cNvPicPr/>
+                  </pic:nvPicPr>
+                  <pic:blipFill>
+                    <a:blip r:embed="rId9">
+                      <a:extLst>
+                        <a:ext uri="{28A0092B-C50C-407E-A947-70E740481C1C}">
+                          <a14:useLocalDpi xmlns:a14="http://schemas.microsoft.com/office/drawing/2010/main" val="0"/>
+                        </a:ext>
+                      </a:extLst>
+                    </a:blip>
+                    <a:stretch>
+                      <a:fillRect/>
+                    </a:stretch>
+                  </pic:blipFill>
+                  <pic:spPr>
+                    <a:xfrm>
+                      <a:off x="0" y="0"/>
+                      <a:ext cx="5400040" cy="1779270"/>
                     </a:xfrm>
                     <a:prstGeom prst="rect">
                       <a:avLst/>
@@ -617,61 +998,277 @@
           </wp:anchor>
         </w:drawing>
       </w:r>
-      <w:r>
-        <w:rPr>
-          <w:b/>
-          <w:bCs/>
-        </w:rPr>
-        <w:t xml:space="preserve">Comando EXPLAIN </w:t>
-      </w:r>
-      <w:r>
-        <w:rPr>
-          <w:b/>
-          <w:bCs/>
-          <w:color w:val="FF0000"/>
-        </w:rPr>
-        <w:t xml:space="preserve">com </w:t>
-      </w:r>
-      <w:r>
-        <w:rPr>
-          <w:b/>
-          <w:bCs/>
-        </w:rPr>
-        <w:t xml:space="preserve">alteração no modelo e </w:t>
-      </w:r>
-      <w:r>
-        <w:rPr>
-          <w:b/>
-          <w:bCs/>
-        </w:rPr>
-        <w:t xml:space="preserve">sem melhoria na </w:t>
-      </w:r>
-      <w:r>
-        <w:rPr>
-          <w:b/>
-          <w:bCs/>
-        </w:rPr>
-        <w:t>QUERY</w:t>
-      </w:r>
-      <w:r>
-        <w:rPr>
-          <w:b/>
-          <w:bCs/>
-        </w:rPr>
+    </w:p>
+    <w:p>
+      <w:pPr>
+        <w:jc w:val="both"/>
+      </w:pPr>
+    </w:p>
+    <w:p>
+      <w:pPr>
+        <w:jc w:val="both"/>
+      </w:pPr>
+    </w:p>
+    <w:p>
+      <w:pPr>
+        <w:jc w:val="both"/>
+      </w:pPr>
+    </w:p>
+    <w:p>
+      <w:pPr>
+        <w:jc w:val="both"/>
+      </w:pPr>
+      <w:r>
+        <w:drawing>
+          <wp:anchor distT="0" distB="0" distL="114300" distR="114300" simplePos="0" relativeHeight="251664384" behindDoc="0" locked="0" layoutInCell="1" allowOverlap="1" wp14:anchorId="3F63EA9D" wp14:editId="0339CCA1">
+            <wp:simplePos x="0" y="0"/>
+            <wp:positionH relativeFrom="column">
+              <wp:posOffset>555625</wp:posOffset>
+            </wp:positionH>
+            <wp:positionV relativeFrom="paragraph">
+              <wp:posOffset>579755</wp:posOffset>
+            </wp:positionV>
+            <wp:extent cx="5400040" cy="3411220"/>
+            <wp:effectExtent l="152400" t="152400" r="353060" b="360680"/>
+            <wp:wrapSquare wrapText="bothSides"/>
+            <wp:docPr id="9" name="Imagem 9"/>
+            <wp:cNvGraphicFramePr>
+              <a:graphicFrameLocks xmlns:a="http://schemas.openxmlformats.org/drawingml/2006/main" noChangeAspect="1"/>
+            </wp:cNvGraphicFramePr>
+            <a:graphic xmlns:a="http://schemas.openxmlformats.org/drawingml/2006/main">
+              <a:graphicData uri="http://schemas.openxmlformats.org/drawingml/2006/picture">
+                <pic:pic xmlns:pic="http://schemas.openxmlformats.org/drawingml/2006/picture">
+                  <pic:nvPicPr>
+                    <pic:cNvPr id="1" name=""/>
+                    <pic:cNvPicPr/>
+                  </pic:nvPicPr>
+                  <pic:blipFill>
+                    <a:blip r:embed="rId12" cstate="print">
+                      <a:extLst>
+                        <a:ext uri="{28A0092B-C50C-407E-A947-70E740481C1C}">
+                          <a14:useLocalDpi xmlns:a14="http://schemas.microsoft.com/office/drawing/2010/main" val="0"/>
+                        </a:ext>
+                      </a:extLst>
+                    </a:blip>
+                    <a:stretch>
+                      <a:fillRect/>
+                    </a:stretch>
+                  </pic:blipFill>
+                  <pic:spPr>
+                    <a:xfrm>
+                      <a:off x="0" y="0"/>
+                      <a:ext cx="5400040" cy="3411220"/>
+                    </a:xfrm>
+                    <a:prstGeom prst="rect">
+                      <a:avLst/>
+                    </a:prstGeom>
+                    <a:ln>
+                      <a:noFill/>
+                    </a:ln>
+                    <a:effectLst>
+                      <a:outerShdw blurRad="292100" dist="139700" dir="2700000" algn="tl" rotWithShape="0">
+                        <a:srgbClr val="333333">
+                          <a:alpha val="65000"/>
+                        </a:srgbClr>
+                      </a:outerShdw>
+                    </a:effectLst>
+                  </pic:spPr>
+                </pic:pic>
+              </a:graphicData>
+            </a:graphic>
+          </wp:anchor>
+        </w:drawing>
+      </w:r>
+    </w:p>
+    <w:p>
+      <w:pPr>
+        <w:jc w:val="both"/>
+      </w:pPr>
+    </w:p>
+    <w:p>
+      <w:pPr>
+        <w:jc w:val="both"/>
+      </w:pPr>
+    </w:p>
+    <w:p>
+      <w:pPr>
+        <w:jc w:val="both"/>
+      </w:pPr>
+    </w:p>
+    <w:p>
+      <w:pPr>
+        <w:jc w:val="both"/>
+      </w:pPr>
+    </w:p>
+    <w:p>
+      <w:pPr>
+        <w:jc w:val="both"/>
+      </w:pPr>
+    </w:p>
+    <w:p>
+      <w:pPr>
+        <w:jc w:val="both"/>
+      </w:pPr>
+    </w:p>
+    <w:p>
+      <w:pPr>
+        <w:jc w:val="both"/>
+      </w:pPr>
+    </w:p>
+    <w:p>
+      <w:pPr>
+        <w:jc w:val="both"/>
+      </w:pPr>
+    </w:p>
+    <w:p>
+      <w:pPr>
+        <w:jc w:val="both"/>
+      </w:pPr>
+    </w:p>
+    <w:p>
+      <w:pPr>
+        <w:jc w:val="both"/>
+      </w:pPr>
+    </w:p>
+    <w:p>
+      <w:pPr>
+        <w:jc w:val="both"/>
+      </w:pPr>
+    </w:p>
+    <w:p>
+      <w:pPr>
+        <w:jc w:val="both"/>
+      </w:pPr>
+    </w:p>
+    <w:p>
+      <w:pPr>
+        <w:jc w:val="both"/>
+      </w:pPr>
+    </w:p>
+    <w:p>
+      <w:pPr>
+        <w:jc w:val="center"/>
+      </w:pPr>
+      <w:r>
+        <w:rPr>
+          <w:rFonts w:asciiTheme="majorHAnsi" w:hAnsiTheme="majorHAnsi" w:cstheme="majorHAnsi"/>
+          <w:b/>
+          <w:bCs/>
+          <w:sz w:val="20"/>
+          <w:szCs w:val="20"/>
+        </w:rPr>
+        <w:t xml:space="preserve">Comparação entre </w:t>
+      </w:r>
+      <w:r>
+        <w:rPr>
+          <w:rFonts w:asciiTheme="majorHAnsi" w:hAnsiTheme="majorHAnsi" w:cstheme="majorHAnsi"/>
+          <w:b/>
+          <w:bCs/>
+          <w:sz w:val="20"/>
+          <w:szCs w:val="20"/>
+        </w:rPr>
+        <w:t>as árvores</w:t>
+      </w:r>
+      <w:r>
+        <w:rPr>
+          <w:rFonts w:asciiTheme="majorHAnsi" w:hAnsiTheme="majorHAnsi" w:cstheme="majorHAnsi"/>
+          <w:b/>
+          <w:bCs/>
+          <w:sz w:val="20"/>
+          <w:szCs w:val="20"/>
+        </w:rPr>
+        <w:t xml:space="preserve"> de consultas antes x depois da alteração do modelo</w:t>
+      </w:r>
+    </w:p>
+    <w:p>
+      <w:pPr>
+        <w:ind w:firstLine="708"/>
+        <w:jc w:val="both"/>
+      </w:pPr>
+      <w:r>
+        <w:t>O plano de execução</w:t>
+      </w:r>
+      <w:r>
+        <w:t xml:space="preserve"> que</w:t>
+      </w:r>
+      <w:r>
+        <w:t xml:space="preserve"> foi aplicado na </w:t>
+      </w:r>
+      <w:r>
+        <w:t>primeira consulta “realizada na Parte 1 do trabalho”</w:t>
+      </w:r>
+      <w:r>
         <w:t xml:space="preserve"> </w:t>
       </w:r>
       <w:r>
-        <w:rPr>
-          <w:b/>
-          <w:bCs/>
-        </w:rPr>
-        <w:t>2</w:t>
-      </w:r>
-    </w:p>
-    <w:p>
-      <w:pPr>
-        <w:jc w:val="both"/>
-      </w:pPr>
+        <w:t>seleciona a média salarial dos gestores apresentando função de agregação através da cláusula “WHERE”.  Faz uma busca sequencial (“seq scan”) varrendo as tabelas “Employee” e “Manager”.</w:t>
+      </w:r>
+      <w:r>
+        <w:t xml:space="preserve"> </w:t>
+      </w:r>
+    </w:p>
+    <w:p>
+      <w:pPr>
+        <w:ind w:firstLine="708"/>
+        <w:jc w:val="both"/>
+      </w:pPr>
+      <w:r>
+        <w:t xml:space="preserve">Após a alteração do modelo, no artefato “A” como mencionado, implementamos a herança na tabela “Employee” então </w:t>
+      </w:r>
+      <w:r>
+        <w:t xml:space="preserve">vimos uma oportunidade de </w:t>
+      </w:r>
+      <w:r>
+        <w:t>também alteramos a consulta para retornar além da média salarial dos gestores, as médias salariais dos diretores, especialistas e analistas juntamente com a quantidade de funcionários cadastrados em cada cargo. Além disso, ao contrário da primeira consulta, esta não faz uso d</w:t>
+      </w:r>
+      <w:r>
+        <w:t xml:space="preserve">a cláusula “WHERE” possibilitando uma outra análise. </w:t>
+      </w:r>
+      <w:r>
+        <w:t xml:space="preserve">Se formos comparar com uma consulta que não tenha a cláusula “WHERE” </w:t>
+      </w:r>
+      <w:r>
+        <w:t xml:space="preserve">(no caso a nossa segunda consulta) </w:t>
+      </w:r>
+      <w:r>
+        <w:t>esse processo seria mais custoso</w:t>
+      </w:r>
+      <w:r>
+        <w:t xml:space="preserve"> por não ocorrer nenhum tipo de seleção</w:t>
+      </w:r>
+      <w:r>
+        <w:t xml:space="preserve">, </w:t>
+      </w:r>
+      <w:r>
+        <w:t xml:space="preserve">mas </w:t>
+      </w:r>
+      <w:r>
+        <w:t>o que</w:t>
+      </w:r>
+      <w:r>
+        <w:t xml:space="preserve"> </w:t>
+      </w:r>
+      <w:r>
+        <w:t>acontece neste caso</w:t>
+      </w:r>
+      <w:r>
+        <w:t xml:space="preserve"> é a ocorrência de muitas junções (“joins”) visto que utilizamos muitas tabelas para separar as visualizações. Poderíamos ter mantido a consulta da mesma forma que estava na “Parte 1” do trabalho, porém, decidimos realizar modificações para nos permitir visões</w:t>
+      </w:r>
+      <w:r>
+        <w:t>,</w:t>
+      </w:r>
+      <w:r>
+        <w:t xml:space="preserve"> lados opostos das análises</w:t>
+      </w:r>
+      <w:r>
+        <w:t xml:space="preserve"> comuns</w:t>
+      </w:r>
+      <w:r>
+        <w:t>.</w:t>
+      </w:r>
+      <w:r>
+        <w:t xml:space="preserve"> </w:t>
+      </w:r>
     </w:p>
     <w:sectPr>
       <w:pgSz w:w="11906" w:h="16838"/>

</xml_diff>